<commit_message>
proposal planning doc complete
</commit_message>
<xml_diff>
--- a/Proposal planning.docx
+++ b/Proposal planning.docx
@@ -10,6 +10,9 @@
         </w:rPr>
       </w:pPr>
       <w:r>
+        <w:rPr>
+          <w:noProof/>
+        </w:rPr>
         <w:drawing>
           <wp:inline distT="0" distB="0" distL="0" distR="0" wp14:anchorId="5FE5944F" wp14:editId="0577889F">
             <wp:extent cx="5943600" cy="4249420"/>
@@ -430,14 +433,14 @@
       <w:pPr>
         <w:rPr>
           <w:b/>
-          <w:sz w:val="24"/>
+          <w:sz w:val="32"/>
           <w:u w:val="single"/>
         </w:rPr>
       </w:pPr>
       <w:r>
         <w:rPr>
           <w:b/>
-          <w:sz w:val="24"/>
+          <w:sz w:val="32"/>
           <w:u w:val="single"/>
         </w:rPr>
         <w:t>Genre</w:t>
@@ -454,33 +457,51 @@
           <w:sz w:val="24"/>
         </w:rPr>
         <w:tab/>
-        <w:t>In terms of genre we decided to do a 3D endless runner. This fits within our projects scope and pushes our comfort zone.</w:t>
-      </w:r>
-    </w:p>
-    <w:p>
-      <w:pPr>
-        <w:rPr>
-          <w:sz w:val="24"/>
-        </w:rPr>
-      </w:pPr>
-    </w:p>
-    <w:p>
-      <w:pPr>
-        <w:rPr>
-          <w:sz w:val="24"/>
-        </w:rPr>
-      </w:pPr>
-      <w:r>
-        <w:rPr>
-          <w:sz w:val="24"/>
-        </w:rPr>
-        <w:t xml:space="preserve">Target platform </w:t>
-      </w:r>
-      <w:r>
-        <w:rPr>
-          <w:sz w:val="24"/>
-        </w:rPr>
-        <w:t>\</w:t>
+        <w:t>In terms of genre we decided to do a 3D endless runner. This fits within our projects scope</w:t>
+      </w:r>
+      <w:r>
+        <w:rPr>
+          <w:sz w:val="24"/>
+        </w:rPr>
+        <w:t xml:space="preserve"> of being simple, it also allows the option for both phone and PC an option that we can give to the client</w:t>
+      </w:r>
+      <w:r>
+        <w:rPr>
+          <w:sz w:val="24"/>
+        </w:rPr>
+        <w:t>.</w:t>
+      </w:r>
+    </w:p>
+    <w:p>
+      <w:pPr>
+        <w:rPr>
+          <w:sz w:val="24"/>
+        </w:rPr>
+      </w:pPr>
+    </w:p>
+    <w:p>
+      <w:pPr>
+        <w:rPr>
+          <w:b/>
+          <w:sz w:val="24"/>
+          <w:u w:val="single"/>
+        </w:rPr>
+      </w:pPr>
+      <w:r>
+        <w:rPr>
+          <w:b/>
+          <w:sz w:val="32"/>
+          <w:u w:val="single"/>
+        </w:rPr>
+        <w:t>Target platform</w:t>
+      </w:r>
+      <w:r>
+        <w:rPr>
+          <w:b/>
+          <w:sz w:val="24"/>
+          <w:u w:val="single"/>
+        </w:rPr>
+        <w:t xml:space="preserve"> </w:t>
       </w:r>
     </w:p>
     <w:p>
@@ -495,56 +516,403 @@
         </w:rPr>
         <w:t xml:space="preserve">Although we would like to make the game for the phone </w:t>
       </w:r>
-      <w:bookmarkStart w:id="0" w:name="_GoBack"/>
-      <w:bookmarkEnd w:id="0"/>
-    </w:p>
-    <w:p>
-      <w:pPr>
-        <w:rPr>
-          <w:sz w:val="24"/>
-        </w:rPr>
-      </w:pPr>
-      <w:r>
-        <w:rPr>
-          <w:sz w:val="24"/>
-        </w:rPr>
+      <w:r>
+        <w:rPr>
+          <w:sz w:val="24"/>
+        </w:rPr>
+        <w:t xml:space="preserve">there is a risk in terms of art and programming being different. The team was not confident with this and the decision </w:t>
+      </w:r>
+      <w:r>
+        <w:rPr>
+          <w:sz w:val="24"/>
+        </w:rPr>
+        <w:t xml:space="preserve">was made to switch to </w:t>
+      </w:r>
+      <w:r>
+        <w:rPr>
+          <w:b/>
+          <w:sz w:val="24"/>
+        </w:rPr>
+        <w:t>pc</w:t>
+      </w:r>
+      <w:r>
+        <w:rPr>
+          <w:sz w:val="24"/>
+        </w:rPr>
+        <w:t xml:space="preserve">. </w:t>
+      </w:r>
+    </w:p>
+    <w:p>
+      <w:pPr>
+        <w:rPr>
+          <w:sz w:val="24"/>
+        </w:rPr>
+      </w:pPr>
+    </w:p>
+    <w:p>
+      <w:pPr>
+        <w:rPr>
+          <w:b/>
+          <w:sz w:val="32"/>
+          <w:u w:val="single"/>
+        </w:rPr>
+      </w:pPr>
+      <w:r>
+        <w:rPr>
+          <w:b/>
+          <w:sz w:val="32"/>
+          <w:u w:val="single"/>
+        </w:rPr>
+        <w:lastRenderedPageBreak/>
         <w:t>Target market</w:t>
       </w:r>
     </w:p>
     <w:p>
       <w:pPr>
-        <w:rPr>
-          <w:sz w:val="24"/>
-        </w:rPr>
-      </w:pPr>
-      <w:r>
-        <w:rPr>
-          <w:sz w:val="24"/>
+        <w:ind w:firstLine="720"/>
+        <w:rPr>
+          <w:color w:val="000000"/>
+          <w:sz w:val="24"/>
+          <w:szCs w:val="24"/>
+        </w:rPr>
+      </w:pPr>
+      <w:r>
+        <w:rPr>
+          <w:sz w:val="24"/>
+          <w:szCs w:val="24"/>
+        </w:rPr>
+        <w:t>The target audience as the client has said are “</w:t>
+      </w:r>
+      <w:r>
+        <w:rPr>
+          <w:color w:val="000000"/>
+          <w:sz w:val="24"/>
+          <w:szCs w:val="24"/>
+        </w:rPr>
+        <w:t>young, adventurous, who enjoy the fine things in life.”</w:t>
+      </w:r>
+    </w:p>
+    <w:p>
+      <w:pPr>
+        <w:ind w:firstLine="720"/>
+        <w:rPr>
+          <w:sz w:val="24"/>
+          <w:szCs w:val="24"/>
+        </w:rPr>
+      </w:pPr>
+      <w:r>
+        <w:rPr>
+          <w:sz w:val="24"/>
+          <w:szCs w:val="24"/>
+        </w:rPr>
+        <w:t>The app will mainly be targeting people at the age range of 16 to 45 years with more focus on high school – university students (</w:t>
+      </w:r>
+      <w:proofErr w:type="spellStart"/>
+      <w:r>
+        <w:rPr>
+          <w:sz w:val="24"/>
+          <w:szCs w:val="24"/>
+        </w:rPr>
+        <w:t>GenZ</w:t>
+      </w:r>
+      <w:proofErr w:type="spellEnd"/>
+      <w:r>
+        <w:rPr>
+          <w:sz w:val="24"/>
+          <w:szCs w:val="24"/>
+        </w:rPr>
+        <w:t xml:space="preserve">) and other young adults (Gen Y). Studies show that 61% of </w:t>
+      </w:r>
+      <w:proofErr w:type="spellStart"/>
+      <w:r>
+        <w:rPr>
+          <w:sz w:val="24"/>
+          <w:szCs w:val="24"/>
+        </w:rPr>
+        <w:t>GenZ</w:t>
+      </w:r>
+      <w:proofErr w:type="spellEnd"/>
+      <w:r>
+        <w:rPr>
+          <w:sz w:val="24"/>
+          <w:szCs w:val="24"/>
+        </w:rPr>
+        <w:t xml:space="preserve"> and 53% of GenY drink coffee, this is followed by </w:t>
+      </w:r>
+      <w:proofErr w:type="spellStart"/>
+      <w:r>
+        <w:rPr>
+          <w:sz w:val="24"/>
+          <w:szCs w:val="24"/>
+        </w:rPr>
+        <w:t>GenX</w:t>
+      </w:r>
+      <w:proofErr w:type="spellEnd"/>
+      <w:r>
+        <w:rPr>
+          <w:sz w:val="24"/>
+          <w:szCs w:val="24"/>
+        </w:rPr>
+        <w:t xml:space="preserve"> with 36%.  This study was done in Australia. </w:t>
+      </w:r>
+    </w:p>
+    <w:p>
+      <w:pPr>
+        <w:rPr>
+          <w:sz w:val="24"/>
+          <w:szCs w:val="24"/>
+        </w:rPr>
+      </w:pPr>
+      <w:hyperlink r:id="rId7" w:history="1">
+        <w:r>
+          <w:rPr>
+            <w:rStyle w:val="Hyperlink"/>
+          </w:rPr>
+          <w:t>https://mccrindle.com.au/insights/blogarchive/australian-attitudes-towards-coffee/</w:t>
+        </w:r>
+      </w:hyperlink>
+    </w:p>
+    <w:p>
+      <w:pPr>
+        <w:rPr>
+          <w:sz w:val="24"/>
+        </w:rPr>
+      </w:pPr>
+    </w:p>
+    <w:p>
+      <w:pPr>
+        <w:rPr>
+          <w:sz w:val="32"/>
+        </w:rPr>
+      </w:pPr>
+    </w:p>
+    <w:p>
+      <w:pPr>
+        <w:rPr>
+          <w:b/>
+          <w:sz w:val="32"/>
+          <w:u w:val="single"/>
+        </w:rPr>
+      </w:pPr>
+      <w:r>
+        <w:rPr>
+          <w:b/>
+          <w:sz w:val="32"/>
+          <w:u w:val="single"/>
         </w:rPr>
         <w:t>Competit</w:t>
       </w:r>
       <w:r>
         <w:rPr>
-          <w:sz w:val="24"/>
+          <w:b/>
+          <w:sz w:val="32"/>
+          <w:u w:val="single"/>
         </w:rPr>
         <w:t>o</w:t>
       </w:r>
       <w:r>
         <w:rPr>
-          <w:sz w:val="24"/>
+          <w:b/>
+          <w:sz w:val="32"/>
+          <w:u w:val="single"/>
         </w:rPr>
         <w:t>r analysis</w:t>
       </w:r>
     </w:p>
     <w:p>
       <w:pPr>
-        <w:rPr>
-          <w:sz w:val="24"/>
-        </w:rPr>
-      </w:pPr>
-      <w:r>
-        <w:rPr>
-          <w:sz w:val="24"/>
+        <w:pStyle w:val="ListParagraph"/>
+        <w:numPr>
+          <w:ilvl w:val="0"/>
+          <w:numId w:val="5"/>
+        </w:numPr>
+        <w:rPr>
+          <w:sz w:val="24"/>
+        </w:rPr>
+      </w:pPr>
+      <w:r>
+        <w:rPr>
+          <w:sz w:val="24"/>
+        </w:rPr>
+        <w:t xml:space="preserve">Temple </w:t>
+      </w:r>
+      <w:proofErr w:type="gramStart"/>
+      <w:r>
+        <w:rPr>
+          <w:sz w:val="24"/>
+        </w:rPr>
+        <w:t>run</w:t>
+      </w:r>
+      <w:proofErr w:type="gramEnd"/>
+      <w:r>
+        <w:rPr>
+          <w:sz w:val="24"/>
+        </w:rPr>
+        <w:t xml:space="preserve"> </w:t>
+      </w:r>
+    </w:p>
+    <w:p>
+      <w:pPr>
+        <w:pStyle w:val="ListParagraph"/>
+        <w:numPr>
+          <w:ilvl w:val="0"/>
+          <w:numId w:val="5"/>
+        </w:numPr>
+        <w:rPr>
+          <w:sz w:val="24"/>
+        </w:rPr>
+      </w:pPr>
+      <w:r>
+        <w:rPr>
+          <w:sz w:val="24"/>
+        </w:rPr>
+        <w:t>Sonic dash</w:t>
+      </w:r>
+    </w:p>
+    <w:p>
+      <w:pPr>
+        <w:pStyle w:val="ListParagraph"/>
+        <w:numPr>
+          <w:ilvl w:val="0"/>
+          <w:numId w:val="5"/>
+        </w:numPr>
+        <w:rPr>
+          <w:sz w:val="24"/>
+        </w:rPr>
+      </w:pPr>
+      <w:r>
+        <w:rPr>
+          <w:sz w:val="24"/>
+        </w:rPr>
+        <w:t>Subway surfers</w:t>
+      </w:r>
+    </w:p>
+    <w:p>
+      <w:pPr>
+        <w:rPr>
+          <w:sz w:val="24"/>
+        </w:rPr>
+      </w:pPr>
+      <w:r>
+        <w:rPr>
+          <w:sz w:val="24"/>
+        </w:rPr>
+        <w:t xml:space="preserve">Although all three are </w:t>
+      </w:r>
+      <w:proofErr w:type="gramStart"/>
+      <w:r>
+        <w:rPr>
+          <w:sz w:val="24"/>
+        </w:rPr>
+        <w:t>similar to</w:t>
+      </w:r>
+      <w:proofErr w:type="gramEnd"/>
+      <w:r>
+        <w:rPr>
+          <w:sz w:val="24"/>
+        </w:rPr>
+        <w:t xml:space="preserve"> the game we’re making none of them offer real life rewards</w:t>
+      </w:r>
+      <w:r>
+        <w:rPr>
+          <w:sz w:val="24"/>
+        </w:rPr>
+        <w:t>. Al of them offer in game purchases including currency and skins</w:t>
+      </w:r>
+      <w:r>
+        <w:rPr>
+          <w:b/>
+          <w:sz w:val="24"/>
+        </w:rPr>
+        <w:t>.</w:t>
+      </w:r>
+      <w:r>
+        <w:rPr>
+          <w:sz w:val="24"/>
+        </w:rPr>
+        <w:t xml:space="preserve"> The difference these games are the lane systems, in sonic dash and Subway surfers the player </w:t>
+      </w:r>
+      <w:proofErr w:type="gramStart"/>
+      <w:r>
+        <w:rPr>
+          <w:sz w:val="24"/>
+        </w:rPr>
+        <w:t>has to</w:t>
+      </w:r>
+      <w:proofErr w:type="gramEnd"/>
+      <w:r>
+        <w:rPr>
+          <w:sz w:val="24"/>
+        </w:rPr>
+        <w:t xml:space="preserve"> </w:t>
+      </w:r>
+      <w:r>
+        <w:rPr>
+          <w:b/>
+          <w:sz w:val="24"/>
+        </w:rPr>
+        <w:t>swipe the screen</w:t>
+      </w:r>
+      <w:r>
+        <w:rPr>
+          <w:sz w:val="24"/>
+        </w:rPr>
+        <w:t xml:space="preserve"> to change lanes while temple run has a </w:t>
+      </w:r>
+      <w:r>
+        <w:rPr>
+          <w:b/>
+          <w:sz w:val="24"/>
+        </w:rPr>
+        <w:t>tilt system</w:t>
+      </w:r>
+      <w:r>
+        <w:rPr>
+          <w:sz w:val="24"/>
+        </w:rPr>
+        <w:t xml:space="preserve">. </w:t>
+      </w:r>
+    </w:p>
+    <w:p>
+      <w:r>
+        <w:t>Our game was going to have the tilt system if we were going to make the game on a phone.</w:t>
+      </w:r>
+    </w:p>
+    <w:p>
+      <w:r>
+        <w:t>However,</w:t>
+      </w:r>
+      <w:r>
+        <w:t xml:space="preserve"> the decision is available for the client. </w:t>
+      </w:r>
+    </w:p>
+    <w:p>
+      <w:pPr>
+        <w:rPr>
+          <w:sz w:val="24"/>
+        </w:rPr>
+      </w:pPr>
+    </w:p>
+    <w:p>
+      <w:pPr>
+        <w:rPr>
+          <w:sz w:val="24"/>
+        </w:rPr>
+      </w:pPr>
+    </w:p>
+    <w:p>
+      <w:pPr>
+        <w:rPr>
+          <w:b/>
+          <w:sz w:val="32"/>
+          <w:u w:val="single"/>
+        </w:rPr>
+      </w:pPr>
+      <w:r>
+        <w:rPr>
+          <w:b/>
+          <w:sz w:val="32"/>
+          <w:u w:val="single"/>
         </w:rPr>
         <w:t xml:space="preserve">Project approval process </w:t>
       </w:r>
@@ -558,108 +926,59 @@
     </w:p>
     <w:p>
       <w:pPr>
-        <w:rPr>
-          <w:sz w:val="24"/>
-        </w:rPr>
-      </w:pPr>
-    </w:p>
-    <w:p>
-      <w:pPr>
-        <w:rPr>
-          <w:sz w:val="24"/>
-        </w:rPr>
-      </w:pPr>
-    </w:p>
-    <w:p>
-      <w:pPr>
-        <w:rPr>
-          <w:sz w:val="24"/>
-        </w:rPr>
-      </w:pPr>
-    </w:p>
-    <w:p>
-      <w:pPr>
-        <w:rPr>
-          <w:sz w:val="24"/>
-        </w:rPr>
-      </w:pPr>
-    </w:p>
-    <w:p>
-      <w:pPr>
-        <w:rPr>
-          <w:sz w:val="24"/>
-        </w:rPr>
-      </w:pPr>
-    </w:p>
-    <w:p>
-      <w:pPr>
-        <w:rPr>
-          <w:sz w:val="24"/>
-        </w:rPr>
-      </w:pPr>
-    </w:p>
-    <w:p>
-      <w:pPr>
-        <w:rPr>
-          <w:sz w:val="24"/>
-        </w:rPr>
-      </w:pPr>
-    </w:p>
-    <w:p>
-      <w:pPr>
-        <w:rPr>
-          <w:sz w:val="24"/>
-        </w:rPr>
-      </w:pPr>
-    </w:p>
-    <w:p>
-      <w:pPr>
-        <w:rPr>
-          <w:sz w:val="24"/>
-        </w:rPr>
-      </w:pPr>
-    </w:p>
-    <w:p>
-      <w:pPr>
-        <w:rPr>
-          <w:sz w:val="24"/>
-        </w:rPr>
-      </w:pPr>
-    </w:p>
-    <w:p>
-      <w:pPr>
-        <w:rPr>
-          <w:sz w:val="24"/>
-        </w:rPr>
-      </w:pPr>
-    </w:p>
-    <w:p>
-      <w:pPr>
-        <w:rPr>
-          <w:sz w:val="24"/>
-        </w:rPr>
-      </w:pPr>
-    </w:p>
-    <w:p>
-      <w:pPr>
-        <w:rPr>
-          <w:sz w:val="24"/>
-        </w:rPr>
-      </w:pPr>
-    </w:p>
-    <w:p>
-      <w:pPr>
-        <w:rPr>
-          <w:sz w:val="24"/>
-        </w:rPr>
-      </w:pPr>
-    </w:p>
-    <w:p>
-      <w:pPr>
-        <w:rPr>
-          <w:sz w:val="24"/>
-        </w:rPr>
-      </w:pPr>
+        <w:ind w:firstLine="720"/>
+        <w:rPr>
+          <w:sz w:val="24"/>
+        </w:rPr>
+      </w:pPr>
+      <w:r>
+        <w:rPr>
+          <w:sz w:val="24"/>
+        </w:rPr>
+        <w:t>We pitched 2 ideas to our clients, our pitch is called “</w:t>
+      </w:r>
+      <w:proofErr w:type="spellStart"/>
+      <w:r>
+        <w:rPr>
+          <w:sz w:val="24"/>
+        </w:rPr>
+        <w:t>MeanBeanStudio</w:t>
+      </w:r>
+      <w:proofErr w:type="spellEnd"/>
+      <w:r>
+        <w:rPr>
+          <w:sz w:val="24"/>
+        </w:rPr>
+        <w:t xml:space="preserve"> – coffee pitch” which has both ideas pitched. </w:t>
+      </w:r>
+    </w:p>
+    <w:p>
+      <w:pPr>
+        <w:ind w:firstLine="720"/>
+        <w:rPr>
+          <w:sz w:val="24"/>
+        </w:rPr>
+      </w:pPr>
+      <w:r>
+        <w:rPr>
+          <w:sz w:val="24"/>
+        </w:rPr>
+        <w:t>The clients then gave feedback on both pitches before making the decision on what idea they liked most.</w:t>
+      </w:r>
+    </w:p>
+    <w:p>
+      <w:pPr>
+        <w:ind w:firstLine="720"/>
+        <w:rPr>
+          <w:sz w:val="24"/>
+        </w:rPr>
+      </w:pPr>
+      <w:r>
+        <w:rPr>
+          <w:sz w:val="24"/>
+        </w:rPr>
+        <w:t xml:space="preserve">Our clients chose Coffee-mania a 3D endless runner that allows the player to earn real life rewards. </w:t>
+      </w:r>
     </w:p>
     <w:p>
       <w:pPr>
@@ -809,7 +1128,6 @@
         <w:rPr>
           <w:sz w:val="24"/>
         </w:rPr>
-        <w:lastRenderedPageBreak/>
         <w:t xml:space="preserve">Assisting with lighting or completing main lighting passes </w:t>
       </w:r>
     </w:p>
@@ -2698,18 +3016,21 @@
       <w:pPr>
         <w:jc w:val="center"/>
         <w:rPr>
-          <w:sz w:val="24"/>
-        </w:rPr>
-      </w:pPr>
-      <w:r>
-        <w:rPr>
-          <w:sz w:val="24"/>
+          <w:b/>
+          <w:sz w:val="24"/>
+        </w:rPr>
+      </w:pPr>
+      <w:r>
+        <w:rPr>
+          <w:b/>
+          <w:sz w:val="32"/>
         </w:rPr>
         <w:lastRenderedPageBreak/>
         <w:t>Pasqual Fletcher</w:t>
       </w:r>
       <w:r>
         <w:rPr>
+          <w:b/>
           <w:sz w:val="24"/>
         </w:rPr>
         <w:br/>
@@ -2718,12 +3039,16 @@
     <w:p>
       <w:pPr>
         <w:rPr>
-          <w:sz w:val="24"/>
-        </w:rPr>
-      </w:pPr>
-      <w:r>
-        <w:rPr>
-          <w:sz w:val="24"/>
+          <w:b/>
+          <w:sz w:val="32"/>
+          <w:u w:val="single"/>
+        </w:rPr>
+      </w:pPr>
+      <w:r>
+        <w:rPr>
+          <w:b/>
+          <w:sz w:val="32"/>
+          <w:u w:val="single"/>
         </w:rPr>
         <w:t>Skills:</w:t>
       </w:r>
@@ -2795,12 +3120,16 @@
     <w:p>
       <w:pPr>
         <w:rPr>
-          <w:sz w:val="24"/>
-        </w:rPr>
-      </w:pPr>
-      <w:r>
-        <w:rPr>
-          <w:sz w:val="24"/>
+          <w:b/>
+          <w:sz w:val="32"/>
+          <w:u w:val="single"/>
+        </w:rPr>
+      </w:pPr>
+      <w:r>
+        <w:rPr>
+          <w:b/>
+          <w:sz w:val="32"/>
+          <w:u w:val="single"/>
         </w:rPr>
         <w:t>Duties:</w:t>
       </w:r>
@@ -2878,12 +3207,16 @@
     <w:p>
       <w:pPr>
         <w:rPr>
-          <w:sz w:val="24"/>
-        </w:rPr>
-      </w:pPr>
-      <w:r>
-        <w:rPr>
-          <w:sz w:val="24"/>
+          <w:b/>
+          <w:sz w:val="32"/>
+          <w:u w:val="single"/>
+        </w:rPr>
+      </w:pPr>
+      <w:r>
+        <w:rPr>
+          <w:b/>
+          <w:sz w:val="32"/>
+          <w:u w:val="single"/>
         </w:rPr>
         <w:t>Responsibilities:</w:t>
       </w:r>
@@ -3222,6 +3555,903 @@
       <w:pPr>
         <w:rPr>
           <w:sz w:val="24"/>
+        </w:rPr>
+      </w:pPr>
+    </w:p>
+    <w:p>
+      <w:pPr>
+        <w:rPr>
+          <w:sz w:val="24"/>
+        </w:rPr>
+      </w:pPr>
+    </w:p>
+    <w:p>
+      <w:pPr>
+        <w:rPr>
+          <w:sz w:val="24"/>
+        </w:rPr>
+      </w:pPr>
+    </w:p>
+    <w:p>
+      <w:pPr>
+        <w:rPr>
+          <w:sz w:val="24"/>
+        </w:rPr>
+      </w:pPr>
+    </w:p>
+    <w:p>
+      <w:pPr>
+        <w:rPr>
+          <w:sz w:val="24"/>
+        </w:rPr>
+      </w:pPr>
+    </w:p>
+    <w:p>
+      <w:pPr>
+        <w:rPr>
+          <w:sz w:val="24"/>
+        </w:rPr>
+      </w:pPr>
+    </w:p>
+    <w:p>
+      <w:pPr>
+        <w:rPr>
+          <w:sz w:val="24"/>
+        </w:rPr>
+      </w:pPr>
+    </w:p>
+    <w:p>
+      <w:pPr>
+        <w:rPr>
+          <w:sz w:val="24"/>
+        </w:rPr>
+      </w:pPr>
+    </w:p>
+    <w:p>
+      <w:pPr>
+        <w:jc w:val="center"/>
+        <w:rPr>
+          <w:b/>
+          <w:sz w:val="28"/>
+          <w:szCs w:val="28"/>
+        </w:rPr>
+      </w:pPr>
+      <w:r>
+        <w:rPr>
+          <w:b/>
+          <w:sz w:val="28"/>
+          <w:szCs w:val="28"/>
+        </w:rPr>
+        <w:lastRenderedPageBreak/>
+        <w:t>Luke Kasper</w:t>
+      </w:r>
+      <w:r>
+        <w:rPr>
+          <w:b/>
+          <w:sz w:val="28"/>
+          <w:szCs w:val="28"/>
+        </w:rPr>
+        <w:t>:</w:t>
+      </w:r>
+    </w:p>
+    <w:p>
+      <w:pPr>
+        <w:rPr>
+          <w:b/>
+          <w:sz w:val="32"/>
+          <w:szCs w:val="32"/>
+        </w:rPr>
+      </w:pPr>
+      <w:r>
+        <w:rPr>
+          <w:b/>
+          <w:sz w:val="32"/>
+          <w:szCs w:val="32"/>
+        </w:rPr>
+        <w:t>Skills:</w:t>
+      </w:r>
+    </w:p>
+    <w:p>
+      <w:pPr>
+        <w:rPr>
+          <w:sz w:val="24"/>
+        </w:rPr>
+      </w:pPr>
+      <w:r>
+        <w:rPr>
+          <w:sz w:val="24"/>
+        </w:rPr>
+        <w:t>Level design (creating an engaging experience for the player)</w:t>
+      </w:r>
+    </w:p>
+    <w:p>
+      <w:pPr>
+        <w:rPr>
+          <w:sz w:val="24"/>
+        </w:rPr>
+      </w:pPr>
+      <w:r>
+        <w:rPr>
+          <w:sz w:val="24"/>
+        </w:rPr>
+        <w:t xml:space="preserve">Narrative design (creating a </w:t>
+      </w:r>
+      <w:r>
+        <w:rPr>
+          <w:sz w:val="24"/>
+        </w:rPr>
+        <w:t>s</w:t>
+      </w:r>
+      <w:r>
+        <w:rPr>
+          <w:sz w:val="24"/>
+        </w:rPr>
+        <w:t>to</w:t>
+      </w:r>
+      <w:r>
+        <w:rPr>
+          <w:sz w:val="24"/>
+        </w:rPr>
+        <w:t>r</w:t>
+      </w:r>
+      <w:r>
+        <w:rPr>
+          <w:sz w:val="24"/>
+        </w:rPr>
+        <w:t xml:space="preserve">y) </w:t>
+      </w:r>
+    </w:p>
+    <w:p>
+      <w:pPr>
+        <w:rPr>
+          <w:sz w:val="24"/>
+        </w:rPr>
+      </w:pPr>
+      <w:r>
+        <w:rPr>
+          <w:sz w:val="24"/>
+        </w:rPr>
+        <w:t xml:space="preserve">Mechanic design (designing fun interesting mechanics for the game) </w:t>
+      </w:r>
+    </w:p>
+    <w:p>
+      <w:pPr>
+        <w:rPr>
+          <w:sz w:val="24"/>
+        </w:rPr>
+      </w:pPr>
+      <w:r>
+        <w:rPr>
+          <w:sz w:val="24"/>
+        </w:rPr>
+        <w:t xml:space="preserve">Basic level of programming in </w:t>
+      </w:r>
+      <w:proofErr w:type="spellStart"/>
+      <w:r>
+        <w:rPr>
+          <w:sz w:val="24"/>
+        </w:rPr>
+        <w:t>c#</w:t>
+      </w:r>
+      <w:proofErr w:type="spellEnd"/>
+    </w:p>
+    <w:p>
+      <w:pPr>
+        <w:rPr>
+          <w:b/>
+          <w:sz w:val="32"/>
+          <w:szCs w:val="32"/>
+        </w:rPr>
+      </w:pPr>
+      <w:r>
+        <w:rPr>
+          <w:b/>
+          <w:sz w:val="32"/>
+          <w:szCs w:val="32"/>
+        </w:rPr>
+        <w:t xml:space="preserve">Duties: </w:t>
+      </w:r>
+    </w:p>
+    <w:p>
+      <w:pPr>
+        <w:rPr>
+          <w:sz w:val="24"/>
+        </w:rPr>
+      </w:pPr>
+      <w:r>
+        <w:rPr>
+          <w:sz w:val="24"/>
+        </w:rPr>
+        <w:t xml:space="preserve">Pattern creation (making a set of rules that the game generation </w:t>
+      </w:r>
+      <w:r>
+        <w:rPr>
+          <w:sz w:val="24"/>
+        </w:rPr>
+        <w:t>must</w:t>
+      </w:r>
+      <w:r>
+        <w:rPr>
+          <w:sz w:val="24"/>
+        </w:rPr>
+        <w:t xml:space="preserve"> follow)</w:t>
+      </w:r>
+    </w:p>
+    <w:p>
+      <w:pPr>
+        <w:rPr>
+          <w:sz w:val="24"/>
+        </w:rPr>
+      </w:pPr>
+      <w:r>
+        <w:rPr>
+          <w:sz w:val="24"/>
+        </w:rPr>
+        <w:t>Ensuring everyone works a as a team</w:t>
+      </w:r>
+    </w:p>
+    <w:p>
+      <w:pPr>
+        <w:rPr>
+          <w:sz w:val="24"/>
+        </w:rPr>
+      </w:pPr>
+      <w:r>
+        <w:rPr>
+          <w:sz w:val="24"/>
+        </w:rPr>
+        <w:t xml:space="preserve">Creating a fun experience for the player </w:t>
+      </w:r>
+    </w:p>
+    <w:p>
+      <w:pPr>
+        <w:rPr>
+          <w:b/>
+          <w:sz w:val="32"/>
+          <w:szCs w:val="32"/>
+        </w:rPr>
+      </w:pPr>
+      <w:r>
+        <w:rPr>
+          <w:b/>
+          <w:sz w:val="32"/>
+          <w:szCs w:val="32"/>
+        </w:rPr>
+        <w:t>Responsibilities</w:t>
+      </w:r>
+      <w:r>
+        <w:rPr>
+          <w:b/>
+          <w:sz w:val="32"/>
+          <w:szCs w:val="32"/>
+        </w:rPr>
+        <w:t xml:space="preserve">: </w:t>
+      </w:r>
+    </w:p>
+    <w:p>
+      <w:pPr>
+        <w:pStyle w:val="ListParagraph"/>
+        <w:numPr>
+          <w:ilvl w:val="0"/>
+          <w:numId w:val="6"/>
+        </w:numPr>
+        <w:rPr>
+          <w:sz w:val="24"/>
+        </w:rPr>
+      </w:pPr>
+      <w:r>
+        <w:rPr>
+          <w:sz w:val="24"/>
+        </w:rPr>
+        <w:t xml:space="preserve">I have the responsibility to </w:t>
+      </w:r>
+      <w:r>
+        <w:rPr>
+          <w:sz w:val="24"/>
+        </w:rPr>
+        <w:t xml:space="preserve">ensure that the client is satisfied with our game as well has having a positive player reaction. </w:t>
+      </w:r>
+    </w:p>
+    <w:p>
+      <w:pPr>
+        <w:pStyle w:val="ListParagraph"/>
+        <w:numPr>
+          <w:ilvl w:val="0"/>
+          <w:numId w:val="6"/>
+        </w:numPr>
+        <w:rPr>
+          <w:sz w:val="24"/>
+        </w:rPr>
+      </w:pPr>
+      <w:r>
+        <w:rPr>
+          <w:sz w:val="24"/>
+        </w:rPr>
+        <w:t xml:space="preserve">I have a duty to </w:t>
+      </w:r>
+      <w:r>
+        <w:rPr>
+          <w:sz w:val="24"/>
+        </w:rPr>
+        <w:t>ensure that the team works cohesively.</w:t>
+      </w:r>
+    </w:p>
+    <w:p>
+      <w:pPr>
+        <w:pStyle w:val="ListParagraph"/>
+        <w:numPr>
+          <w:ilvl w:val="0"/>
+          <w:numId w:val="6"/>
+        </w:numPr>
+        <w:rPr>
+          <w:sz w:val="24"/>
+        </w:rPr>
+      </w:pPr>
+      <w:r>
+        <w:rPr>
+          <w:sz w:val="24"/>
+        </w:rPr>
+        <w:t xml:space="preserve">I have the responsibility to ensure that our game meet the clients want while creating a fun and engaging experience for the player </w:t>
+      </w:r>
+    </w:p>
+    <w:p>
+      <w:pPr>
+        <w:rPr>
+          <w:sz w:val="24"/>
+        </w:rPr>
+      </w:pPr>
+      <w:r>
+        <w:rPr>
+          <w:sz w:val="24"/>
+        </w:rPr>
+        <w:t xml:space="preserve">I have a responsibility to serve the group to the fullest to ensure our success.  </w:t>
+      </w:r>
+    </w:p>
+    <w:tbl>
+      <w:tblPr>
+        <w:tblStyle w:val="TableGrid"/>
+        <w:tblW w:w="0" w:type="auto"/>
+        <w:tblLook w:val="04A0" w:firstRow="1" w:lastRow="0" w:firstColumn="1" w:lastColumn="0" w:noHBand="0" w:noVBand="1"/>
+      </w:tblPr>
+      <w:tblGrid>
+        <w:gridCol w:w="4675"/>
+        <w:gridCol w:w="4675"/>
+      </w:tblGrid>
+      <w:tr>
+        <w:tc>
+          <w:tcPr>
+            <w:tcW w:w="4675" w:type="dxa"/>
+            <w:shd w:val="clear" w:color="auto" w:fill="BDD6EE" w:themeFill="accent5" w:themeFillTint="66"/>
+          </w:tcPr>
+          <w:p>
+            <w:pPr>
+              <w:rPr>
+                <w:sz w:val="28"/>
+                <w:szCs w:val="28"/>
+              </w:rPr>
+            </w:pPr>
+            <w:r>
+              <w:rPr>
+                <w:sz w:val="28"/>
+                <w:szCs w:val="28"/>
+              </w:rPr>
+              <w:t>Strength</w:t>
+            </w:r>
+            <w:r>
+              <w:rPr>
+                <w:sz w:val="28"/>
+                <w:szCs w:val="28"/>
+              </w:rPr>
+              <w:t>s</w:t>
+            </w:r>
+          </w:p>
+        </w:tc>
+        <w:tc>
+          <w:tcPr>
+            <w:tcW w:w="4675" w:type="dxa"/>
+            <w:shd w:val="clear" w:color="auto" w:fill="BDD6EE" w:themeFill="accent5" w:themeFillTint="66"/>
+          </w:tcPr>
+          <w:p>
+            <w:pPr>
+              <w:rPr>
+                <w:sz w:val="28"/>
+                <w:szCs w:val="28"/>
+              </w:rPr>
+            </w:pPr>
+            <w:r>
+              <w:rPr>
+                <w:sz w:val="28"/>
+                <w:szCs w:val="28"/>
+              </w:rPr>
+              <w:t>Weakness</w:t>
+            </w:r>
+          </w:p>
+        </w:tc>
+      </w:tr>
+      <w:tr>
+        <w:tc>
+          <w:tcPr>
+            <w:tcW w:w="4675" w:type="dxa"/>
+            <w:shd w:val="clear" w:color="auto" w:fill="DEEAF6" w:themeFill="accent5" w:themeFillTint="33"/>
+          </w:tcPr>
+          <w:p>
+            <w:pPr>
+              <w:rPr>
+                <w:sz w:val="24"/>
+              </w:rPr>
+            </w:pPr>
+            <w:r>
+              <w:rPr>
+                <w:sz w:val="24"/>
+              </w:rPr>
+              <w:t xml:space="preserve">Problem solving </w:t>
+            </w:r>
+          </w:p>
+        </w:tc>
+        <w:tc>
+          <w:tcPr>
+            <w:tcW w:w="4675" w:type="dxa"/>
+            <w:shd w:val="clear" w:color="auto" w:fill="DEEAF6" w:themeFill="accent5" w:themeFillTint="33"/>
+          </w:tcPr>
+          <w:p>
+            <w:pPr>
+              <w:rPr>
+                <w:sz w:val="24"/>
+              </w:rPr>
+            </w:pPr>
+            <w:r>
+              <w:rPr>
+                <w:sz w:val="24"/>
+              </w:rPr>
+              <w:t xml:space="preserve">Written communication </w:t>
+            </w:r>
+          </w:p>
+        </w:tc>
+      </w:tr>
+      <w:tr>
+        <w:tc>
+          <w:tcPr>
+            <w:tcW w:w="4675" w:type="dxa"/>
+            <w:shd w:val="clear" w:color="auto" w:fill="DEEAF6" w:themeFill="accent5" w:themeFillTint="33"/>
+          </w:tcPr>
+          <w:p>
+            <w:pPr>
+              <w:rPr>
+                <w:sz w:val="24"/>
+              </w:rPr>
+            </w:pPr>
+            <w:r>
+              <w:rPr>
+                <w:sz w:val="24"/>
+              </w:rPr>
+              <w:t xml:space="preserve">Level design </w:t>
+            </w:r>
+          </w:p>
+        </w:tc>
+        <w:tc>
+          <w:tcPr>
+            <w:tcW w:w="4675" w:type="dxa"/>
+            <w:shd w:val="clear" w:color="auto" w:fill="DEEAF6" w:themeFill="accent5" w:themeFillTint="33"/>
+          </w:tcPr>
+          <w:p>
+            <w:pPr>
+              <w:rPr>
+                <w:sz w:val="24"/>
+              </w:rPr>
+            </w:pPr>
+            <w:r>
+              <w:rPr>
+                <w:sz w:val="24"/>
+              </w:rPr>
+              <w:t xml:space="preserve">Time efficiency </w:t>
+            </w:r>
+          </w:p>
+        </w:tc>
+      </w:tr>
+      <w:tr>
+        <w:tc>
+          <w:tcPr>
+            <w:tcW w:w="4675" w:type="dxa"/>
+            <w:shd w:val="clear" w:color="auto" w:fill="DEEAF6" w:themeFill="accent5" w:themeFillTint="33"/>
+          </w:tcPr>
+          <w:p>
+            <w:pPr>
+              <w:rPr>
+                <w:sz w:val="24"/>
+              </w:rPr>
+            </w:pPr>
+            <w:r>
+              <w:rPr>
+                <w:sz w:val="24"/>
+              </w:rPr>
+              <w:t>Documentation</w:t>
+            </w:r>
+          </w:p>
+        </w:tc>
+        <w:tc>
+          <w:tcPr>
+            <w:tcW w:w="4675" w:type="dxa"/>
+            <w:shd w:val="clear" w:color="auto" w:fill="DEEAF6" w:themeFill="accent5" w:themeFillTint="33"/>
+          </w:tcPr>
+          <w:p>
+            <w:pPr>
+              <w:rPr>
+                <w:sz w:val="24"/>
+              </w:rPr>
+            </w:pPr>
+            <w:r>
+              <w:rPr>
+                <w:sz w:val="24"/>
+              </w:rPr>
+              <w:t xml:space="preserve">Group efficacy </w:t>
+            </w:r>
+          </w:p>
+        </w:tc>
+      </w:tr>
+      <w:tr>
+        <w:tc>
+          <w:tcPr>
+            <w:tcW w:w="4675" w:type="dxa"/>
+            <w:shd w:val="clear" w:color="auto" w:fill="DEEAF6" w:themeFill="accent5" w:themeFillTint="33"/>
+          </w:tcPr>
+          <w:p>
+            <w:pPr>
+              <w:rPr>
+                <w:sz w:val="24"/>
+              </w:rPr>
+            </w:pPr>
+            <w:r>
+              <w:rPr>
+                <w:sz w:val="24"/>
+              </w:rPr>
+              <w:t xml:space="preserve">Understanding people </w:t>
+            </w:r>
+          </w:p>
+        </w:tc>
+        <w:tc>
+          <w:tcPr>
+            <w:tcW w:w="4675" w:type="dxa"/>
+            <w:shd w:val="clear" w:color="auto" w:fill="DEEAF6" w:themeFill="accent5" w:themeFillTint="33"/>
+          </w:tcPr>
+          <w:p>
+            <w:pPr>
+              <w:rPr>
+                <w:sz w:val="24"/>
+              </w:rPr>
+            </w:pPr>
+          </w:p>
+        </w:tc>
+      </w:tr>
+      <w:tr>
+        <w:tc>
+          <w:tcPr>
+            <w:tcW w:w="4675" w:type="dxa"/>
+            <w:shd w:val="clear" w:color="auto" w:fill="DEEAF6" w:themeFill="accent5" w:themeFillTint="33"/>
+          </w:tcPr>
+          <w:p>
+            <w:pPr>
+              <w:rPr>
+                <w:sz w:val="24"/>
+              </w:rPr>
+            </w:pPr>
+            <w:r>
+              <w:rPr>
+                <w:sz w:val="24"/>
+              </w:rPr>
+              <w:t>Verbal communication</w:t>
+            </w:r>
+          </w:p>
+        </w:tc>
+        <w:tc>
+          <w:tcPr>
+            <w:tcW w:w="4675" w:type="dxa"/>
+            <w:shd w:val="clear" w:color="auto" w:fill="DEEAF6" w:themeFill="accent5" w:themeFillTint="33"/>
+          </w:tcPr>
+          <w:p>
+            <w:pPr>
+              <w:rPr>
+                <w:sz w:val="24"/>
+              </w:rPr>
+            </w:pPr>
+          </w:p>
+        </w:tc>
+      </w:tr>
+    </w:tbl>
+    <w:p>
+      <w:pPr>
+        <w:rPr>
+          <w:sz w:val="24"/>
+        </w:rPr>
+      </w:pPr>
+    </w:p>
+    <w:p>
+      <w:pPr>
+        <w:rPr>
+          <w:sz w:val="24"/>
+        </w:rPr>
+      </w:pPr>
+    </w:p>
+    <w:p>
+      <w:pPr>
+        <w:rPr>
+          <w:sz w:val="24"/>
+        </w:rPr>
+      </w:pPr>
+    </w:p>
+    <w:p>
+      <w:pPr>
+        <w:rPr>
+          <w:sz w:val="24"/>
+        </w:rPr>
+      </w:pPr>
+    </w:p>
+    <w:p>
+      <w:pPr>
+        <w:rPr>
+          <w:sz w:val="24"/>
+        </w:rPr>
+      </w:pPr>
+    </w:p>
+    <w:p>
+      <w:pPr>
+        <w:rPr>
+          <w:sz w:val="24"/>
+        </w:rPr>
+      </w:pPr>
+    </w:p>
+    <w:p>
+      <w:pPr>
+        <w:rPr>
+          <w:sz w:val="24"/>
+        </w:rPr>
+      </w:pPr>
+    </w:p>
+    <w:p>
+      <w:pPr>
+        <w:rPr>
+          <w:b/>
+          <w:sz w:val="24"/>
+          <w:u w:val="single"/>
+        </w:rPr>
+      </w:pPr>
+      <w:r>
+        <w:rPr>
+          <w:b/>
+          <w:sz w:val="32"/>
+          <w:u w:val="single"/>
+        </w:rPr>
+        <w:lastRenderedPageBreak/>
+        <w:t>Development environment</w:t>
+      </w:r>
+      <w:r>
+        <w:rPr>
+          <w:b/>
+          <w:sz w:val="24"/>
+          <w:u w:val="single"/>
+        </w:rPr>
+        <w:t xml:space="preserve"> </w:t>
+      </w:r>
+    </w:p>
+    <w:p>
+      <w:pPr>
+        <w:rPr>
+          <w:sz w:val="28"/>
+          <w:u w:val="single"/>
+        </w:rPr>
+      </w:pPr>
+      <w:r>
+        <w:rPr>
+          <w:sz w:val="28"/>
+          <w:u w:val="single"/>
+        </w:rPr>
+        <w:t xml:space="preserve">Team programs </w:t>
+      </w:r>
+    </w:p>
+    <w:p>
+      <w:pPr>
+        <w:pStyle w:val="ListParagraph"/>
+        <w:numPr>
+          <w:ilvl w:val="0"/>
+          <w:numId w:val="7"/>
+        </w:numPr>
+        <w:rPr>
+          <w:sz w:val="24"/>
+        </w:rPr>
+      </w:pPr>
+      <w:r>
+        <w:rPr>
+          <w:sz w:val="24"/>
+        </w:rPr>
+        <w:t xml:space="preserve">Project tracking: Trello- to track tasks and see who has completed what </w:t>
+      </w:r>
+    </w:p>
+    <w:p>
+      <w:pPr>
+        <w:pStyle w:val="ListParagraph"/>
+        <w:numPr>
+          <w:ilvl w:val="0"/>
+          <w:numId w:val="7"/>
+        </w:numPr>
+        <w:rPr>
+          <w:sz w:val="24"/>
+        </w:rPr>
+      </w:pPr>
+      <w:r>
+        <w:rPr>
+          <w:sz w:val="24"/>
+        </w:rPr>
+        <w:t>Git Kraken: this is our source control</w:t>
+      </w:r>
+    </w:p>
+    <w:p>
+      <w:pPr>
+        <w:pStyle w:val="ListParagraph"/>
+        <w:numPr>
+          <w:ilvl w:val="0"/>
+          <w:numId w:val="7"/>
+        </w:numPr>
+        <w:rPr>
+          <w:sz w:val="24"/>
+        </w:rPr>
+      </w:pPr>
+      <w:r>
+        <w:rPr>
+          <w:sz w:val="24"/>
+        </w:rPr>
+        <w:t xml:space="preserve">Slack: this is how the team communicates with one another and keeps each other informed of what is happening or wants to set up a small meeting when people have time. </w:t>
+      </w:r>
+    </w:p>
+    <w:p>
+      <w:pPr>
+        <w:pStyle w:val="ListParagraph"/>
+        <w:numPr>
+          <w:ilvl w:val="0"/>
+          <w:numId w:val="7"/>
+        </w:numPr>
+        <w:rPr>
+          <w:sz w:val="24"/>
+        </w:rPr>
+      </w:pPr>
+      <w:r>
+        <w:rPr>
+          <w:sz w:val="24"/>
+        </w:rPr>
+        <w:t xml:space="preserve">Unity: the engine the team is using. </w:t>
+      </w:r>
+      <w:bookmarkStart w:id="0" w:name="_GoBack"/>
+      <w:bookmarkEnd w:id="0"/>
+    </w:p>
+    <w:p>
+      <w:pPr>
+        <w:ind w:left="360"/>
+        <w:rPr>
+          <w:sz w:val="28"/>
+          <w:u w:val="single"/>
+        </w:rPr>
+      </w:pPr>
+      <w:r>
+        <w:rPr>
+          <w:sz w:val="28"/>
+          <w:u w:val="single"/>
+        </w:rPr>
+        <w:t xml:space="preserve">Art programs </w:t>
+      </w:r>
+    </w:p>
+    <w:p>
+      <w:pPr>
+        <w:pStyle w:val="ListParagraph"/>
+        <w:numPr>
+          <w:ilvl w:val="0"/>
+          <w:numId w:val="8"/>
+        </w:numPr>
+        <w:spacing w:line="259" w:lineRule="auto"/>
+        <w:rPr>
+          <w:rFonts w:cstheme="minorHAnsi"/>
+          <w:sz w:val="24"/>
+          <w:szCs w:val="24"/>
+        </w:rPr>
+      </w:pPr>
+      <w:r>
+        <w:rPr>
+          <w:rFonts w:cstheme="minorHAnsi"/>
+          <w:sz w:val="24"/>
+          <w:szCs w:val="24"/>
+        </w:rPr>
+        <w:t>Maya</w:t>
+      </w:r>
+    </w:p>
+    <w:p>
+      <w:pPr>
+        <w:pStyle w:val="ListParagraph"/>
+        <w:numPr>
+          <w:ilvl w:val="0"/>
+          <w:numId w:val="8"/>
+        </w:numPr>
+        <w:spacing w:line="259" w:lineRule="auto"/>
+        <w:rPr>
+          <w:rFonts w:cstheme="minorHAnsi"/>
+          <w:sz w:val="24"/>
+          <w:szCs w:val="24"/>
+        </w:rPr>
+      </w:pPr>
+      <w:r>
+        <w:rPr>
+          <w:rFonts w:cstheme="minorHAnsi"/>
+          <w:sz w:val="24"/>
+          <w:szCs w:val="24"/>
+        </w:rPr>
+        <w:t xml:space="preserve">Z brush </w:t>
+      </w:r>
+    </w:p>
+    <w:p>
+      <w:pPr>
+        <w:pStyle w:val="ListParagraph"/>
+        <w:numPr>
+          <w:ilvl w:val="0"/>
+          <w:numId w:val="8"/>
+        </w:numPr>
+        <w:spacing w:line="259" w:lineRule="auto"/>
+        <w:rPr>
+          <w:rFonts w:cstheme="minorHAnsi"/>
+          <w:sz w:val="24"/>
+          <w:szCs w:val="24"/>
+        </w:rPr>
+      </w:pPr>
+      <w:r>
+        <w:rPr>
+          <w:rFonts w:cstheme="minorHAnsi"/>
+          <w:sz w:val="24"/>
+          <w:szCs w:val="24"/>
+        </w:rPr>
+        <w:t xml:space="preserve">Substance </w:t>
+      </w:r>
+      <w:proofErr w:type="spellStart"/>
+      <w:r>
+        <w:rPr>
+          <w:rFonts w:cstheme="minorHAnsi"/>
+          <w:sz w:val="24"/>
+          <w:szCs w:val="24"/>
+        </w:rPr>
+        <w:t>indi</w:t>
+      </w:r>
+      <w:proofErr w:type="spellEnd"/>
+      <w:r>
+        <w:rPr>
+          <w:rFonts w:cstheme="minorHAnsi"/>
+          <w:sz w:val="24"/>
+          <w:szCs w:val="24"/>
+        </w:rPr>
+        <w:t xml:space="preserve"> </w:t>
+      </w:r>
+    </w:p>
+    <w:p>
+      <w:pPr>
+        <w:pStyle w:val="ListParagraph"/>
+        <w:numPr>
+          <w:ilvl w:val="0"/>
+          <w:numId w:val="8"/>
+        </w:numPr>
+        <w:spacing w:line="259" w:lineRule="auto"/>
+        <w:rPr>
+          <w:rFonts w:cstheme="minorHAnsi"/>
+          <w:sz w:val="24"/>
+          <w:szCs w:val="24"/>
+        </w:rPr>
+      </w:pPr>
+      <w:r>
+        <w:rPr>
+          <w:rFonts w:cstheme="minorHAnsi"/>
+          <w:sz w:val="24"/>
+          <w:szCs w:val="24"/>
+        </w:rPr>
+        <w:t xml:space="preserve">Photoshop </w:t>
+      </w:r>
+    </w:p>
+    <w:p>
+      <w:pPr>
+        <w:ind w:left="360"/>
+        <w:rPr>
+          <w:sz w:val="28"/>
         </w:rPr>
       </w:pPr>
     </w:p>
@@ -3351,6 +4581,119 @@
     </w:lvl>
   </w:abstractNum>
   <w:abstractNum w:abstractNumId="1" w15:restartNumberingAfterBreak="0">
+    <w:nsid w:val="20B74B4C"/>
+    <w:multiLevelType w:val="hybridMultilevel"/>
+    <w:tmpl w:val="A902477C"/>
+    <w:lvl w:ilvl="0" w:tplc="04090001">
+      <w:start w:val="1"/>
+      <w:numFmt w:val="bullet"/>
+      <w:lvlText w:val=""/>
+      <w:lvlJc w:val="left"/>
+      <w:pPr>
+        <w:ind w:left="720" w:hanging="360"/>
+      </w:pPr>
+      <w:rPr>
+        <w:rFonts w:ascii="Symbol" w:hAnsi="Symbol" w:hint="default"/>
+      </w:rPr>
+    </w:lvl>
+    <w:lvl w:ilvl="1" w:tplc="04090003" w:tentative="1">
+      <w:start w:val="1"/>
+      <w:numFmt w:val="bullet"/>
+      <w:lvlText w:val="o"/>
+      <w:lvlJc w:val="left"/>
+      <w:pPr>
+        <w:ind w:left="1440" w:hanging="360"/>
+      </w:pPr>
+      <w:rPr>
+        <w:rFonts w:ascii="Courier New" w:hAnsi="Courier New" w:cs="Courier New" w:hint="default"/>
+      </w:rPr>
+    </w:lvl>
+    <w:lvl w:ilvl="2" w:tplc="04090005" w:tentative="1">
+      <w:start w:val="1"/>
+      <w:numFmt w:val="bullet"/>
+      <w:lvlText w:val=""/>
+      <w:lvlJc w:val="left"/>
+      <w:pPr>
+        <w:ind w:left="2160" w:hanging="360"/>
+      </w:pPr>
+      <w:rPr>
+        <w:rFonts w:ascii="Wingdings" w:hAnsi="Wingdings" w:hint="default"/>
+      </w:rPr>
+    </w:lvl>
+    <w:lvl w:ilvl="3" w:tplc="04090001" w:tentative="1">
+      <w:start w:val="1"/>
+      <w:numFmt w:val="bullet"/>
+      <w:lvlText w:val=""/>
+      <w:lvlJc w:val="left"/>
+      <w:pPr>
+        <w:ind w:left="2880" w:hanging="360"/>
+      </w:pPr>
+      <w:rPr>
+        <w:rFonts w:ascii="Symbol" w:hAnsi="Symbol" w:hint="default"/>
+      </w:rPr>
+    </w:lvl>
+    <w:lvl w:ilvl="4" w:tplc="04090003" w:tentative="1">
+      <w:start w:val="1"/>
+      <w:numFmt w:val="bullet"/>
+      <w:lvlText w:val="o"/>
+      <w:lvlJc w:val="left"/>
+      <w:pPr>
+        <w:ind w:left="3600" w:hanging="360"/>
+      </w:pPr>
+      <w:rPr>
+        <w:rFonts w:ascii="Courier New" w:hAnsi="Courier New" w:cs="Courier New" w:hint="default"/>
+      </w:rPr>
+    </w:lvl>
+    <w:lvl w:ilvl="5" w:tplc="04090005" w:tentative="1">
+      <w:start w:val="1"/>
+      <w:numFmt w:val="bullet"/>
+      <w:lvlText w:val=""/>
+      <w:lvlJc w:val="left"/>
+      <w:pPr>
+        <w:ind w:left="4320" w:hanging="360"/>
+      </w:pPr>
+      <w:rPr>
+        <w:rFonts w:ascii="Wingdings" w:hAnsi="Wingdings" w:hint="default"/>
+      </w:rPr>
+    </w:lvl>
+    <w:lvl w:ilvl="6" w:tplc="04090001" w:tentative="1">
+      <w:start w:val="1"/>
+      <w:numFmt w:val="bullet"/>
+      <w:lvlText w:val=""/>
+      <w:lvlJc w:val="left"/>
+      <w:pPr>
+        <w:ind w:left="5040" w:hanging="360"/>
+      </w:pPr>
+      <w:rPr>
+        <w:rFonts w:ascii="Symbol" w:hAnsi="Symbol" w:hint="default"/>
+      </w:rPr>
+    </w:lvl>
+    <w:lvl w:ilvl="7" w:tplc="04090003" w:tentative="1">
+      <w:start w:val="1"/>
+      <w:numFmt w:val="bullet"/>
+      <w:lvlText w:val="o"/>
+      <w:lvlJc w:val="left"/>
+      <w:pPr>
+        <w:ind w:left="5760" w:hanging="360"/>
+      </w:pPr>
+      <w:rPr>
+        <w:rFonts w:ascii="Courier New" w:hAnsi="Courier New" w:cs="Courier New" w:hint="default"/>
+      </w:rPr>
+    </w:lvl>
+    <w:lvl w:ilvl="8" w:tplc="04090005" w:tentative="1">
+      <w:start w:val="1"/>
+      <w:numFmt w:val="bullet"/>
+      <w:lvlText w:val=""/>
+      <w:lvlJc w:val="left"/>
+      <w:pPr>
+        <w:ind w:left="6480" w:hanging="360"/>
+      </w:pPr>
+      <w:rPr>
+        <w:rFonts w:ascii="Wingdings" w:hAnsi="Wingdings" w:hint="default"/>
+      </w:rPr>
+    </w:lvl>
+  </w:abstractNum>
+  <w:abstractNum w:abstractNumId="2" w15:restartNumberingAfterBreak="0">
     <w:nsid w:val="314F4FEF"/>
     <w:multiLevelType w:val="hybridMultilevel"/>
     <w:tmpl w:val="B804E788"/>
@@ -3463,7 +4806,147 @@
       </w:rPr>
     </w:lvl>
   </w:abstractNum>
-  <w:abstractNum w:abstractNumId="2" w15:restartNumberingAfterBreak="0">
+  <w:abstractNum w:abstractNumId="3" w15:restartNumberingAfterBreak="0">
+    <w:nsid w:val="401E0205"/>
+    <w:multiLevelType w:val="hybridMultilevel"/>
+    <w:tmpl w:val="3EC2EBB8"/>
+    <w:lvl w:ilvl="0" w:tplc="958E13A2">
+      <w:start w:val="1"/>
+      <w:numFmt w:val="bullet"/>
+      <w:lvlText w:val=""/>
+      <w:lvlJc w:val="left"/>
+      <w:pPr>
+        <w:tabs>
+          <w:tab w:val="num" w:pos="720"/>
+        </w:tabs>
+        <w:ind w:left="720" w:hanging="360"/>
+      </w:pPr>
+      <w:rPr>
+        <w:rFonts w:ascii="Wingdings" w:hAnsi="Wingdings" w:hint="default"/>
+      </w:rPr>
+    </w:lvl>
+    <w:lvl w:ilvl="1" w:tplc="9EE06FB6" w:tentative="1">
+      <w:start w:val="1"/>
+      <w:numFmt w:val="bullet"/>
+      <w:lvlText w:val=""/>
+      <w:lvlJc w:val="left"/>
+      <w:pPr>
+        <w:tabs>
+          <w:tab w:val="num" w:pos="1440"/>
+        </w:tabs>
+        <w:ind w:left="1440" w:hanging="360"/>
+      </w:pPr>
+      <w:rPr>
+        <w:rFonts w:ascii="Wingdings" w:hAnsi="Wingdings" w:hint="default"/>
+      </w:rPr>
+    </w:lvl>
+    <w:lvl w:ilvl="2" w:tplc="3244E8BE" w:tentative="1">
+      <w:start w:val="1"/>
+      <w:numFmt w:val="bullet"/>
+      <w:lvlText w:val=""/>
+      <w:lvlJc w:val="left"/>
+      <w:pPr>
+        <w:tabs>
+          <w:tab w:val="num" w:pos="2160"/>
+        </w:tabs>
+        <w:ind w:left="2160" w:hanging="360"/>
+      </w:pPr>
+      <w:rPr>
+        <w:rFonts w:ascii="Wingdings" w:hAnsi="Wingdings" w:hint="default"/>
+      </w:rPr>
+    </w:lvl>
+    <w:lvl w:ilvl="3" w:tplc="845AFDAC" w:tentative="1">
+      <w:start w:val="1"/>
+      <w:numFmt w:val="bullet"/>
+      <w:lvlText w:val=""/>
+      <w:lvlJc w:val="left"/>
+      <w:pPr>
+        <w:tabs>
+          <w:tab w:val="num" w:pos="2880"/>
+        </w:tabs>
+        <w:ind w:left="2880" w:hanging="360"/>
+      </w:pPr>
+      <w:rPr>
+        <w:rFonts w:ascii="Wingdings" w:hAnsi="Wingdings" w:hint="default"/>
+      </w:rPr>
+    </w:lvl>
+    <w:lvl w:ilvl="4" w:tplc="7C764942" w:tentative="1">
+      <w:start w:val="1"/>
+      <w:numFmt w:val="bullet"/>
+      <w:lvlText w:val=""/>
+      <w:lvlJc w:val="left"/>
+      <w:pPr>
+        <w:tabs>
+          <w:tab w:val="num" w:pos="3600"/>
+        </w:tabs>
+        <w:ind w:left="3600" w:hanging="360"/>
+      </w:pPr>
+      <w:rPr>
+        <w:rFonts w:ascii="Wingdings" w:hAnsi="Wingdings" w:hint="default"/>
+      </w:rPr>
+    </w:lvl>
+    <w:lvl w:ilvl="5" w:tplc="DECE1778" w:tentative="1">
+      <w:start w:val="1"/>
+      <w:numFmt w:val="bullet"/>
+      <w:lvlText w:val=""/>
+      <w:lvlJc w:val="left"/>
+      <w:pPr>
+        <w:tabs>
+          <w:tab w:val="num" w:pos="4320"/>
+        </w:tabs>
+        <w:ind w:left="4320" w:hanging="360"/>
+      </w:pPr>
+      <w:rPr>
+        <w:rFonts w:ascii="Wingdings" w:hAnsi="Wingdings" w:hint="default"/>
+      </w:rPr>
+    </w:lvl>
+    <w:lvl w:ilvl="6" w:tplc="C35AD24A" w:tentative="1">
+      <w:start w:val="1"/>
+      <w:numFmt w:val="bullet"/>
+      <w:lvlText w:val=""/>
+      <w:lvlJc w:val="left"/>
+      <w:pPr>
+        <w:tabs>
+          <w:tab w:val="num" w:pos="5040"/>
+        </w:tabs>
+        <w:ind w:left="5040" w:hanging="360"/>
+      </w:pPr>
+      <w:rPr>
+        <w:rFonts w:ascii="Wingdings" w:hAnsi="Wingdings" w:hint="default"/>
+      </w:rPr>
+    </w:lvl>
+    <w:lvl w:ilvl="7" w:tplc="17020BA8" w:tentative="1">
+      <w:start w:val="1"/>
+      <w:numFmt w:val="bullet"/>
+      <w:lvlText w:val=""/>
+      <w:lvlJc w:val="left"/>
+      <w:pPr>
+        <w:tabs>
+          <w:tab w:val="num" w:pos="5760"/>
+        </w:tabs>
+        <w:ind w:left="5760" w:hanging="360"/>
+      </w:pPr>
+      <w:rPr>
+        <w:rFonts w:ascii="Wingdings" w:hAnsi="Wingdings" w:hint="default"/>
+      </w:rPr>
+    </w:lvl>
+    <w:lvl w:ilvl="8" w:tplc="7138DDE6" w:tentative="1">
+      <w:start w:val="1"/>
+      <w:numFmt w:val="bullet"/>
+      <w:lvlText w:val=""/>
+      <w:lvlJc w:val="left"/>
+      <w:pPr>
+        <w:tabs>
+          <w:tab w:val="num" w:pos="6480"/>
+        </w:tabs>
+        <w:ind w:left="6480" w:hanging="360"/>
+      </w:pPr>
+      <w:rPr>
+        <w:rFonts w:ascii="Wingdings" w:hAnsi="Wingdings" w:hint="default"/>
+      </w:rPr>
+    </w:lvl>
+  </w:abstractNum>
+  <w:abstractNum w:abstractNumId="4" w15:restartNumberingAfterBreak="0">
     <w:nsid w:val="45644C41"/>
     <w:multiLevelType w:val="hybridMultilevel"/>
     <w:tmpl w:val="3F1C8620"/>
@@ -3547,6 +5030,232 @@
       <w:pPr>
         <w:ind w:left="6480" w:hanging="180"/>
       </w:pPr>
+    </w:lvl>
+  </w:abstractNum>
+  <w:abstractNum w:abstractNumId="5" w15:restartNumberingAfterBreak="0">
+    <w:nsid w:val="60FA2DA6"/>
+    <w:multiLevelType w:val="hybridMultilevel"/>
+    <w:tmpl w:val="FCF290FC"/>
+    <w:lvl w:ilvl="0" w:tplc="04090001">
+      <w:start w:val="1"/>
+      <w:numFmt w:val="bullet"/>
+      <w:lvlText w:val=""/>
+      <w:lvlJc w:val="left"/>
+      <w:pPr>
+        <w:ind w:left="720" w:hanging="360"/>
+      </w:pPr>
+      <w:rPr>
+        <w:rFonts w:ascii="Symbol" w:hAnsi="Symbol" w:hint="default"/>
+      </w:rPr>
+    </w:lvl>
+    <w:lvl w:ilvl="1" w:tplc="04090003" w:tentative="1">
+      <w:start w:val="1"/>
+      <w:numFmt w:val="bullet"/>
+      <w:lvlText w:val="o"/>
+      <w:lvlJc w:val="left"/>
+      <w:pPr>
+        <w:ind w:left="1440" w:hanging="360"/>
+      </w:pPr>
+      <w:rPr>
+        <w:rFonts w:ascii="Courier New" w:hAnsi="Courier New" w:cs="Courier New" w:hint="default"/>
+      </w:rPr>
+    </w:lvl>
+    <w:lvl w:ilvl="2" w:tplc="04090005" w:tentative="1">
+      <w:start w:val="1"/>
+      <w:numFmt w:val="bullet"/>
+      <w:lvlText w:val=""/>
+      <w:lvlJc w:val="left"/>
+      <w:pPr>
+        <w:ind w:left="2160" w:hanging="360"/>
+      </w:pPr>
+      <w:rPr>
+        <w:rFonts w:ascii="Wingdings" w:hAnsi="Wingdings" w:hint="default"/>
+      </w:rPr>
+    </w:lvl>
+    <w:lvl w:ilvl="3" w:tplc="04090001" w:tentative="1">
+      <w:start w:val="1"/>
+      <w:numFmt w:val="bullet"/>
+      <w:lvlText w:val=""/>
+      <w:lvlJc w:val="left"/>
+      <w:pPr>
+        <w:ind w:left="2880" w:hanging="360"/>
+      </w:pPr>
+      <w:rPr>
+        <w:rFonts w:ascii="Symbol" w:hAnsi="Symbol" w:hint="default"/>
+      </w:rPr>
+    </w:lvl>
+    <w:lvl w:ilvl="4" w:tplc="04090003" w:tentative="1">
+      <w:start w:val="1"/>
+      <w:numFmt w:val="bullet"/>
+      <w:lvlText w:val="o"/>
+      <w:lvlJc w:val="left"/>
+      <w:pPr>
+        <w:ind w:left="3600" w:hanging="360"/>
+      </w:pPr>
+      <w:rPr>
+        <w:rFonts w:ascii="Courier New" w:hAnsi="Courier New" w:cs="Courier New" w:hint="default"/>
+      </w:rPr>
+    </w:lvl>
+    <w:lvl w:ilvl="5" w:tplc="04090005" w:tentative="1">
+      <w:start w:val="1"/>
+      <w:numFmt w:val="bullet"/>
+      <w:lvlText w:val=""/>
+      <w:lvlJc w:val="left"/>
+      <w:pPr>
+        <w:ind w:left="4320" w:hanging="360"/>
+      </w:pPr>
+      <w:rPr>
+        <w:rFonts w:ascii="Wingdings" w:hAnsi="Wingdings" w:hint="default"/>
+      </w:rPr>
+    </w:lvl>
+    <w:lvl w:ilvl="6" w:tplc="04090001" w:tentative="1">
+      <w:start w:val="1"/>
+      <w:numFmt w:val="bullet"/>
+      <w:lvlText w:val=""/>
+      <w:lvlJc w:val="left"/>
+      <w:pPr>
+        <w:ind w:left="5040" w:hanging="360"/>
+      </w:pPr>
+      <w:rPr>
+        <w:rFonts w:ascii="Symbol" w:hAnsi="Symbol" w:hint="default"/>
+      </w:rPr>
+    </w:lvl>
+    <w:lvl w:ilvl="7" w:tplc="04090003" w:tentative="1">
+      <w:start w:val="1"/>
+      <w:numFmt w:val="bullet"/>
+      <w:lvlText w:val="o"/>
+      <w:lvlJc w:val="left"/>
+      <w:pPr>
+        <w:ind w:left="5760" w:hanging="360"/>
+      </w:pPr>
+      <w:rPr>
+        <w:rFonts w:ascii="Courier New" w:hAnsi="Courier New" w:cs="Courier New" w:hint="default"/>
+      </w:rPr>
+    </w:lvl>
+    <w:lvl w:ilvl="8" w:tplc="04090005" w:tentative="1">
+      <w:start w:val="1"/>
+      <w:numFmt w:val="bullet"/>
+      <w:lvlText w:val=""/>
+      <w:lvlJc w:val="left"/>
+      <w:pPr>
+        <w:ind w:left="6480" w:hanging="360"/>
+      </w:pPr>
+      <w:rPr>
+        <w:rFonts w:ascii="Wingdings" w:hAnsi="Wingdings" w:hint="default"/>
+      </w:rPr>
+    </w:lvl>
+  </w:abstractNum>
+  <w:abstractNum w:abstractNumId="6" w15:restartNumberingAfterBreak="0">
+    <w:nsid w:val="738A3D7E"/>
+    <w:multiLevelType w:val="hybridMultilevel"/>
+    <w:tmpl w:val="75826A10"/>
+    <w:lvl w:ilvl="0" w:tplc="04090001">
+      <w:start w:val="1"/>
+      <w:numFmt w:val="bullet"/>
+      <w:lvlText w:val=""/>
+      <w:lvlJc w:val="left"/>
+      <w:pPr>
+        <w:ind w:left="720" w:hanging="360"/>
+      </w:pPr>
+      <w:rPr>
+        <w:rFonts w:ascii="Symbol" w:hAnsi="Symbol" w:hint="default"/>
+      </w:rPr>
+    </w:lvl>
+    <w:lvl w:ilvl="1" w:tplc="04090003" w:tentative="1">
+      <w:start w:val="1"/>
+      <w:numFmt w:val="bullet"/>
+      <w:lvlText w:val="o"/>
+      <w:lvlJc w:val="left"/>
+      <w:pPr>
+        <w:ind w:left="1440" w:hanging="360"/>
+      </w:pPr>
+      <w:rPr>
+        <w:rFonts w:ascii="Courier New" w:hAnsi="Courier New" w:cs="Courier New" w:hint="default"/>
+      </w:rPr>
+    </w:lvl>
+    <w:lvl w:ilvl="2" w:tplc="04090005" w:tentative="1">
+      <w:start w:val="1"/>
+      <w:numFmt w:val="bullet"/>
+      <w:lvlText w:val=""/>
+      <w:lvlJc w:val="left"/>
+      <w:pPr>
+        <w:ind w:left="2160" w:hanging="360"/>
+      </w:pPr>
+      <w:rPr>
+        <w:rFonts w:ascii="Wingdings" w:hAnsi="Wingdings" w:hint="default"/>
+      </w:rPr>
+    </w:lvl>
+    <w:lvl w:ilvl="3" w:tplc="04090001" w:tentative="1">
+      <w:start w:val="1"/>
+      <w:numFmt w:val="bullet"/>
+      <w:lvlText w:val=""/>
+      <w:lvlJc w:val="left"/>
+      <w:pPr>
+        <w:ind w:left="2880" w:hanging="360"/>
+      </w:pPr>
+      <w:rPr>
+        <w:rFonts w:ascii="Symbol" w:hAnsi="Symbol" w:hint="default"/>
+      </w:rPr>
+    </w:lvl>
+    <w:lvl w:ilvl="4" w:tplc="04090003" w:tentative="1">
+      <w:start w:val="1"/>
+      <w:numFmt w:val="bullet"/>
+      <w:lvlText w:val="o"/>
+      <w:lvlJc w:val="left"/>
+      <w:pPr>
+        <w:ind w:left="3600" w:hanging="360"/>
+      </w:pPr>
+      <w:rPr>
+        <w:rFonts w:ascii="Courier New" w:hAnsi="Courier New" w:cs="Courier New" w:hint="default"/>
+      </w:rPr>
+    </w:lvl>
+    <w:lvl w:ilvl="5" w:tplc="04090005" w:tentative="1">
+      <w:start w:val="1"/>
+      <w:numFmt w:val="bullet"/>
+      <w:lvlText w:val=""/>
+      <w:lvlJc w:val="left"/>
+      <w:pPr>
+        <w:ind w:left="4320" w:hanging="360"/>
+      </w:pPr>
+      <w:rPr>
+        <w:rFonts w:ascii="Wingdings" w:hAnsi="Wingdings" w:hint="default"/>
+      </w:rPr>
+    </w:lvl>
+    <w:lvl w:ilvl="6" w:tplc="04090001" w:tentative="1">
+      <w:start w:val="1"/>
+      <w:numFmt w:val="bullet"/>
+      <w:lvlText w:val=""/>
+      <w:lvlJc w:val="left"/>
+      <w:pPr>
+        <w:ind w:left="5040" w:hanging="360"/>
+      </w:pPr>
+      <w:rPr>
+        <w:rFonts w:ascii="Symbol" w:hAnsi="Symbol" w:hint="default"/>
+      </w:rPr>
+    </w:lvl>
+    <w:lvl w:ilvl="7" w:tplc="04090003" w:tentative="1">
+      <w:start w:val="1"/>
+      <w:numFmt w:val="bullet"/>
+      <w:lvlText w:val="o"/>
+      <w:lvlJc w:val="left"/>
+      <w:pPr>
+        <w:ind w:left="5760" w:hanging="360"/>
+      </w:pPr>
+      <w:rPr>
+        <w:rFonts w:ascii="Courier New" w:hAnsi="Courier New" w:cs="Courier New" w:hint="default"/>
+      </w:rPr>
+    </w:lvl>
+    <w:lvl w:ilvl="8" w:tplc="04090005" w:tentative="1">
+      <w:start w:val="1"/>
+      <w:numFmt w:val="bullet"/>
+      <w:lvlText w:val=""/>
+      <w:lvlJc w:val="left"/>
+      <w:pPr>
+        <w:ind w:left="6480" w:hanging="360"/>
+      </w:pPr>
+      <w:rPr>
+        <w:rFonts w:ascii="Wingdings" w:hAnsi="Wingdings" w:hint="default"/>
+      </w:rPr>
     </w:lvl>
   </w:abstractNum>
   <w:num w:numId="1">
@@ -3556,10 +5265,22 @@
     <w:abstractNumId w:val="0"/>
   </w:num>
   <w:num w:numId="3">
+    <w:abstractNumId w:val="4"/>
+  </w:num>
+  <w:num w:numId="4">
     <w:abstractNumId w:val="2"/>
   </w:num>
-  <w:num w:numId="4">
+  <w:num w:numId="5">
     <w:abstractNumId w:val="1"/>
+  </w:num>
+  <w:num w:numId="6">
+    <w:abstractNumId w:val="5"/>
+  </w:num>
+  <w:num w:numId="7">
+    <w:abstractNumId w:val="6"/>
+  </w:num>
+  <w:num w:numId="8">
+    <w:abstractNumId w:val="3"/>
   </w:num>
 </w:numbering>
 </file>
@@ -4023,6 +5744,17 @@
       </w:tblBorders>
     </w:tblPr>
   </w:style>
+  <w:style w:type="character" w:styleId="Hyperlink">
+    <w:name w:val="Hyperlink"/>
+    <w:basedOn w:val="DefaultParagraphFont"/>
+    <w:uiPriority w:val="99"/>
+    <w:unhideWhenUsed/>
+    <w:rsid w:val="00F738B7"/>
+    <w:rPr>
+      <w:color w:val="0563C1" w:themeColor="hyperlink"/>
+      <w:u w:val="single"/>
+    </w:rPr>
+  </w:style>
 </w:styles>
 </file>
 
@@ -4326,7 +6058,7 @@
 </file>
 
 <file path=customXml/itemProps1.xml><?xml version="1.0" encoding="utf-8"?>
-<ds:datastoreItem xmlns:ds="http://schemas.openxmlformats.org/officeDocument/2006/customXml" ds:itemID="{B33280CD-F164-430D-ADF5-85F01FB27CF0}">
+<ds:datastoreItem xmlns:ds="http://schemas.openxmlformats.org/officeDocument/2006/customXml" ds:itemID="{12D56743-3C43-47E5-A59E-0565E0705538}">
   <ds:schemaRefs>
     <ds:schemaRef ds:uri="http://schemas.openxmlformats.org/officeDocument/2006/bibliography"/>
   </ds:schemaRefs>

</xml_diff>